<commit_message>
#Casos de uso agregados: - USC XX Buscar Solicitud.docx - USC XX Modificar Solicitud.docx (Sin terminar) - X Registrar Adquisicion.docx
#Mejoría en Registrar Adquisición (Software)
</commit_message>
<xml_diff>
--- a/Entrega FINAL Diploma/Casos uso/UIG04 Asociar Partida Especial.docx
+++ b/Entrega FINAL Diploma/Casos uso/UIG04 Asociar Partida Especial.docx
@@ -426,6 +426,14 @@
               </w:rPr>
               <w:t>el número de solicitud</w:t>
             </w:r>
+            <w:r>
+              <w:rPr>
+                <w:rFonts w:ascii="Arial" w:eastAsia="Times New Roman" w:hAnsi="Arial" w:cs="Arial"/>
+                <w:color w:val="000000"/>
+                <w:lang w:eastAsia="es-AR"/>
+              </w:rPr>
+              <w:t xml:space="preserve"> y realiza la búsqueda</w:t>
+            </w:r>
           </w:p>
           <w:p>
             <w:pPr>
@@ -1041,7 +1049,39 @@
                 <w:color w:val="000000"/>
                 <w:lang w:eastAsia="es-AR"/>
               </w:rPr>
-              <w:t>registra el nombre brindado por SGA a la Partida, el Monto Otorgado y habilita a que se registre una Adquisición para la Solicitud relacionada</w:t>
+              <w:t>registra el nombre brindado por SGA a la Partida, el Monto Otorgado</w:t>
+            </w:r>
+            <w:r>
+              <w:rPr>
+                <w:rFonts w:ascii="Arial" w:eastAsia="Times New Roman" w:hAnsi="Arial" w:cs="Arial"/>
+                <w:color w:val="000000"/>
+                <w:lang w:eastAsia="es-AR"/>
+              </w:rPr>
+              <w:t>,</w:t>
+            </w:r>
+            <w:r>
+              <w:rPr>
+                <w:rFonts w:ascii="Arial" w:eastAsia="Times New Roman" w:hAnsi="Arial" w:cs="Arial"/>
+                <w:color w:val="000000"/>
+                <w:lang w:eastAsia="es-AR"/>
+              </w:rPr>
+              <w:t xml:space="preserve"> habilita a que se registre una Adquisición para la Solicitud relacionada</w:t>
+            </w:r>
+            <w:r>
+              <w:rPr>
+                <w:rFonts w:ascii="Arial" w:eastAsia="Times New Roman" w:hAnsi="Arial" w:cs="Arial"/>
+                <w:color w:val="000000"/>
+                <w:lang w:eastAsia="es-AR"/>
+              </w:rPr>
+              <w:t xml:space="preserve"> y</w:t>
+            </w:r>
+            <w:r>
+              <w:rPr>
+                <w:rFonts w:ascii="Arial" w:eastAsia="Times New Roman" w:hAnsi="Arial" w:cs="Arial"/>
+                <w:color w:val="000000"/>
+                <w:lang w:eastAsia="es-AR"/>
+              </w:rPr>
+              <w:t xml:space="preserve"> emite un mensaje indicando que se asoció la partida correctamente</w:t>
             </w:r>
           </w:p>
           <w:p>
@@ -1050,10 +1090,83 @@
               <w:spacing w:after="0" w:line="240" w:lineRule="auto"/>
               <w:ind w:left="1440"/>
               <w:rPr>
+                <w:rFonts w:ascii="Arial" w:eastAsia="Times New Roman" w:hAnsi="Arial" w:cs="Arial"/>
+                <w:i/>
+                <w:color w:val="000000"/>
+                <w:lang w:eastAsia="es-AR"/>
+              </w:rPr>
+            </w:pPr>
+            <w:proofErr w:type="spellStart"/>
+            <w:r>
+              <w:rPr>
+                <w:rFonts w:ascii="Arial" w:eastAsia="Times New Roman" w:hAnsi="Arial" w:cs="Arial"/>
+                <w:i/>
+                <w:color w:val="000000"/>
+                <w:lang w:eastAsia="es-AR"/>
+              </w:rPr>
+              <w:t>Alternate</w:t>
+            </w:r>
+            <w:proofErr w:type="spellEnd"/>
+            <w:r>
+              <w:rPr>
+                <w:rFonts w:ascii="Arial" w:eastAsia="Times New Roman" w:hAnsi="Arial" w:cs="Arial"/>
+                <w:i/>
+                <w:color w:val="000000"/>
+                <w:lang w:eastAsia="es-AR"/>
+              </w:rPr>
+              <w:t xml:space="preserve"> 8</w:t>
+            </w:r>
+            <w:r>
+              <w:rPr>
+                <w:rFonts w:ascii="Arial" w:eastAsia="Times New Roman" w:hAnsi="Arial" w:cs="Arial"/>
+                <w:i/>
+                <w:color w:val="000000"/>
+                <w:lang w:eastAsia="es-AR"/>
+              </w:rPr>
+              <w:t xml:space="preserve">-a: </w:t>
+            </w:r>
+            <w:r>
+              <w:rPr>
+                <w:rFonts w:ascii="Arial" w:eastAsia="Times New Roman" w:hAnsi="Arial" w:cs="Arial"/>
+                <w:i/>
+                <w:color w:val="000000"/>
+                <w:lang w:eastAsia="es-AR"/>
+              </w:rPr>
+              <w:t xml:space="preserve">No se escribió el </w:t>
+            </w:r>
+            <w:proofErr w:type="spellStart"/>
+            <w:r>
+              <w:rPr>
+                <w:rFonts w:ascii="Arial" w:eastAsia="Times New Roman" w:hAnsi="Arial" w:cs="Arial"/>
+                <w:i/>
+                <w:color w:val="000000"/>
+                <w:lang w:eastAsia="es-AR"/>
+              </w:rPr>
+              <w:t>Nro</w:t>
+            </w:r>
+            <w:proofErr w:type="spellEnd"/>
+            <w:r>
+              <w:rPr>
+                <w:rFonts w:ascii="Arial" w:eastAsia="Times New Roman" w:hAnsi="Arial" w:cs="Arial"/>
+                <w:i/>
+                <w:color w:val="000000"/>
+                <w:lang w:eastAsia="es-AR"/>
+              </w:rPr>
+              <w:t xml:space="preserve"> de Partida según SGA o el Monto otorgado o no se buscó y seleccionó ninguna Partida Especial</w:t>
+            </w:r>
+          </w:p>
+          <w:p>
+            <w:pPr>
+              <w:pStyle w:val="Prrafodelista"/>
+              <w:spacing w:after="0" w:line="240" w:lineRule="auto"/>
+              <w:ind w:left="1440"/>
+              <w:rPr>
                 <w:rFonts w:ascii="Arial" w:hAnsi="Arial" w:cs="Arial"/>
                 <w:color w:val="000000"/>
               </w:rPr>
             </w:pPr>
+            <w:bookmarkStart w:id="0" w:name="_GoBack"/>
+            <w:bookmarkEnd w:id="0"/>
           </w:p>
         </w:tc>
       </w:tr>
@@ -1081,7 +1194,6 @@
               <w:rPr>
                 <w:rFonts w:ascii="Arial" w:eastAsia="Times New Roman" w:hAnsi="Arial" w:cs="Arial"/>
                 <w:b/>
-                <w:highlight w:val="yellow"/>
                 <w:lang w:eastAsia="es-AR"/>
               </w:rPr>
             </w:pPr>
@@ -1090,7 +1202,6 @@
               <w:rPr>
                 <w:rFonts w:ascii="Arial" w:eastAsia="Times New Roman" w:hAnsi="Arial" w:cs="Arial"/>
                 <w:b/>
-                <w:highlight w:val="yellow"/>
                 <w:lang w:eastAsia="es-AR"/>
               </w:rPr>
               <w:t>Alternate</w:t>
@@ -1100,7 +1211,6 @@
               <w:rPr>
                 <w:rFonts w:ascii="Arial" w:eastAsia="Times New Roman" w:hAnsi="Arial" w:cs="Arial"/>
                 <w:b/>
-                <w:highlight w:val="yellow"/>
                 <w:lang w:eastAsia="es-AR"/>
               </w:rPr>
               <w:t xml:space="preserve"> 1-a. </w:t>
@@ -1109,7 +1219,6 @@
               <w:rPr>
                 <w:rFonts w:ascii="Arial" w:eastAsia="Times New Roman" w:hAnsi="Arial" w:cs="Arial"/>
                 <w:b/>
-                <w:highlight w:val="yellow"/>
                 <w:lang w:eastAsia="es-AR"/>
               </w:rPr>
               <w:t xml:space="preserve">El </w:t>
@@ -1119,7 +1228,6 @@
               <w:rPr>
                 <w:rFonts w:ascii="Arial" w:eastAsia="Times New Roman" w:hAnsi="Arial" w:cs="Arial"/>
                 <w:b/>
-                <w:highlight w:val="yellow"/>
                 <w:lang w:eastAsia="es-AR"/>
               </w:rPr>
               <w:t>cotizador</w:t>
@@ -1129,219 +1237,9 @@
               <w:rPr>
                 <w:rFonts w:ascii="Arial" w:eastAsia="Times New Roman" w:hAnsi="Arial" w:cs="Arial"/>
                 <w:b/>
-                <w:highlight w:val="yellow"/>
                 <w:lang w:eastAsia="es-AR"/>
               </w:rPr>
               <w:t xml:space="preserve"> comienza a escribir el nombre de la dependencia</w:t>
-            </w:r>
-          </w:p>
-          <w:p>
-            <w:pPr>
-              <w:pStyle w:val="Prrafodelista"/>
-              <w:numPr>
-                <w:ilvl w:val="0"/>
-                <w:numId w:val="5"/>
-              </w:numPr>
-              <w:spacing w:after="0" w:line="240" w:lineRule="auto"/>
-              <w:rPr>
-                <w:rFonts w:ascii="Arial" w:eastAsia="Times New Roman" w:hAnsi="Arial" w:cs="Arial"/>
-                <w:highlight w:val="yellow"/>
-                <w:lang w:eastAsia="es-AR"/>
-              </w:rPr>
-            </w:pPr>
-            <w:r>
-              <w:rPr>
-                <w:rFonts w:ascii="Arial" w:eastAsia="Times New Roman" w:hAnsi="Arial" w:cs="Arial"/>
-                <w:highlight w:val="yellow"/>
-                <w:lang w:eastAsia="es-AR"/>
-              </w:rPr>
-              <w:t xml:space="preserve">El Sistema muestra las dependencias </w:t>
-            </w:r>
-            <w:r>
-              <w:rPr>
-                <w:rFonts w:ascii="Arial" w:eastAsia="Times New Roman" w:hAnsi="Arial" w:cs="Arial"/>
-                <w:highlight w:val="yellow"/>
-                <w:lang w:eastAsia="es-AR"/>
-              </w:rPr>
-              <w:t>que contienen e</w:t>
-            </w:r>
-            <w:r>
-              <w:rPr>
-                <w:rFonts w:ascii="Arial" w:eastAsia="Times New Roman" w:hAnsi="Arial" w:cs="Arial"/>
-                <w:highlight w:val="yellow"/>
-                <w:lang w:eastAsia="es-AR"/>
-              </w:rPr>
-              <w:t>l texto ingresado</w:t>
-            </w:r>
-          </w:p>
-          <w:p>
-            <w:pPr>
-              <w:pStyle w:val="Prrafodelista"/>
-              <w:numPr>
-                <w:ilvl w:val="0"/>
-                <w:numId w:val="5"/>
-              </w:numPr>
-              <w:spacing w:after="0" w:line="240" w:lineRule="auto"/>
-              <w:rPr>
-                <w:rFonts w:ascii="Arial" w:eastAsia="Times New Roman" w:hAnsi="Arial" w:cs="Arial"/>
-                <w:highlight w:val="yellow"/>
-                <w:lang w:eastAsia="es-AR"/>
-              </w:rPr>
-            </w:pPr>
-            <w:r>
-              <w:rPr>
-                <w:rFonts w:ascii="Arial" w:eastAsia="Times New Roman" w:hAnsi="Arial" w:cs="Arial"/>
-                <w:highlight w:val="yellow"/>
-                <w:lang w:eastAsia="es-AR"/>
-              </w:rPr>
-              <w:t xml:space="preserve">El </w:t>
-            </w:r>
-            <w:proofErr w:type="spellStart"/>
-            <w:r>
-              <w:rPr>
-                <w:rFonts w:ascii="Arial" w:eastAsia="Times New Roman" w:hAnsi="Arial" w:cs="Arial"/>
-                <w:highlight w:val="yellow"/>
-                <w:lang w:eastAsia="es-AR"/>
-              </w:rPr>
-              <w:t>C</w:t>
-            </w:r>
-            <w:r>
-              <w:rPr>
-                <w:rFonts w:ascii="Arial" w:eastAsia="Times New Roman" w:hAnsi="Arial" w:cs="Arial"/>
-                <w:highlight w:val="yellow"/>
-                <w:lang w:eastAsia="es-AR"/>
-              </w:rPr>
-              <w:t>otizador</w:t>
-            </w:r>
-            <w:proofErr w:type="spellEnd"/>
-            <w:r>
-              <w:rPr>
-                <w:rFonts w:ascii="Arial" w:eastAsia="Times New Roman" w:hAnsi="Arial" w:cs="Arial"/>
-                <w:highlight w:val="yellow"/>
-                <w:lang w:eastAsia="es-AR"/>
-              </w:rPr>
-              <w:t xml:space="preserve"> selecciona una dependencia</w:t>
-            </w:r>
-          </w:p>
-          <w:p>
-            <w:pPr>
-              <w:pStyle w:val="Prrafodelista"/>
-              <w:numPr>
-                <w:ilvl w:val="0"/>
-                <w:numId w:val="5"/>
-              </w:numPr>
-              <w:spacing w:after="0" w:line="240" w:lineRule="auto"/>
-              <w:rPr>
-                <w:rFonts w:ascii="Arial" w:eastAsia="Times New Roman" w:hAnsi="Arial" w:cs="Arial"/>
-                <w:highlight w:val="yellow"/>
-                <w:lang w:eastAsia="es-AR"/>
-              </w:rPr>
-            </w:pPr>
-            <w:r>
-              <w:rPr>
-                <w:rFonts w:ascii="Arial" w:eastAsia="Times New Roman" w:hAnsi="Arial" w:cs="Arial"/>
-                <w:highlight w:val="yellow"/>
-                <w:lang w:eastAsia="es-AR"/>
-              </w:rPr>
-              <w:t xml:space="preserve">El Sistema muestra las solicitudes de </w:t>
-            </w:r>
-            <w:r>
-              <w:rPr>
-                <w:rFonts w:ascii="Arial" w:eastAsia="Times New Roman" w:hAnsi="Arial" w:cs="Arial"/>
-                <w:highlight w:val="yellow"/>
-                <w:lang w:eastAsia="es-AR"/>
-              </w:rPr>
-              <w:t>la</w:t>
-            </w:r>
-            <w:r>
-              <w:rPr>
-                <w:rFonts w:ascii="Arial" w:eastAsia="Times New Roman" w:hAnsi="Arial" w:cs="Arial"/>
-                <w:highlight w:val="yellow"/>
-                <w:lang w:eastAsia="es-AR"/>
-              </w:rPr>
-              <w:t xml:space="preserve"> dependencia </w:t>
-            </w:r>
-            <w:r>
-              <w:rPr>
-                <w:rFonts w:ascii="Arial" w:eastAsia="Times New Roman" w:hAnsi="Arial" w:cs="Arial"/>
-                <w:highlight w:val="yellow"/>
-                <w:lang w:eastAsia="es-AR"/>
-              </w:rPr>
-              <w:t>seleccionada</w:t>
-            </w:r>
-          </w:p>
-          <w:p>
-            <w:pPr>
-              <w:pStyle w:val="Prrafodelista"/>
-              <w:numPr>
-                <w:ilvl w:val="0"/>
-                <w:numId w:val="5"/>
-              </w:numPr>
-              <w:spacing w:after="0" w:line="240" w:lineRule="auto"/>
-              <w:rPr>
-                <w:rFonts w:ascii="Arial" w:eastAsia="Times New Roman" w:hAnsi="Arial" w:cs="Arial"/>
-                <w:highlight w:val="yellow"/>
-                <w:lang w:eastAsia="es-AR"/>
-              </w:rPr>
-            </w:pPr>
-            <w:r>
-              <w:rPr>
-                <w:rFonts w:ascii="Arial" w:eastAsia="Times New Roman" w:hAnsi="Arial" w:cs="Arial"/>
-                <w:highlight w:val="yellow"/>
-                <w:lang w:eastAsia="es-AR"/>
-              </w:rPr>
-              <w:t>El curso sigue en el paso 2 del flujo principal</w:t>
-            </w:r>
-          </w:p>
-          <w:p>
-            <w:pPr>
-              <w:spacing w:after="0" w:line="240" w:lineRule="auto"/>
-              <w:rPr>
-                <w:rFonts w:ascii="Arial" w:eastAsia="Times New Roman" w:hAnsi="Arial" w:cs="Arial"/>
-                <w:b/>
-                <w:highlight w:val="yellow"/>
-                <w:lang w:eastAsia="es-AR"/>
-              </w:rPr>
-            </w:pPr>
-          </w:p>
-          <w:p>
-            <w:pPr>
-              <w:spacing w:after="0" w:line="240" w:lineRule="auto"/>
-              <w:rPr>
-                <w:rFonts w:ascii="Arial" w:eastAsia="Times New Roman" w:hAnsi="Arial" w:cs="Arial"/>
-                <w:b/>
-                <w:highlight w:val="yellow"/>
-                <w:lang w:eastAsia="es-AR"/>
-              </w:rPr>
-            </w:pPr>
-            <w:proofErr w:type="spellStart"/>
-            <w:r>
-              <w:rPr>
-                <w:rFonts w:ascii="Arial" w:eastAsia="Times New Roman" w:hAnsi="Arial" w:cs="Arial"/>
-                <w:b/>
-                <w:highlight w:val="yellow"/>
-                <w:lang w:eastAsia="es-AR"/>
-              </w:rPr>
-              <w:t>Alternate</w:t>
-            </w:r>
-            <w:proofErr w:type="spellEnd"/>
-            <w:r>
-              <w:rPr>
-                <w:rFonts w:ascii="Arial" w:eastAsia="Times New Roman" w:hAnsi="Arial" w:cs="Arial"/>
-                <w:b/>
-                <w:highlight w:val="yellow"/>
-                <w:lang w:eastAsia="es-AR"/>
-              </w:rPr>
-              <w:t xml:space="preserve"> 2</w:t>
-            </w:r>
-            <w:r>
-              <w:rPr>
-                <w:rFonts w:ascii="Arial" w:eastAsia="Times New Roman" w:hAnsi="Arial" w:cs="Arial"/>
-                <w:b/>
-                <w:highlight w:val="yellow"/>
-                <w:lang w:eastAsia="es-AR"/>
-              </w:rPr>
-              <w:t>-a. El Sistema no encuentra la solicitud ingresada</w:t>
             </w:r>
           </w:p>
           <w:p>
@@ -1354,17 +1252,29 @@
               <w:spacing w:after="0" w:line="240" w:lineRule="auto"/>
               <w:rPr>
                 <w:rFonts w:ascii="Arial" w:eastAsia="Times New Roman" w:hAnsi="Arial" w:cs="Arial"/>
-                <w:highlight w:val="yellow"/>
                 <w:lang w:eastAsia="es-AR"/>
               </w:rPr>
             </w:pPr>
             <w:r>
               <w:rPr>
                 <w:rFonts w:ascii="Arial" w:eastAsia="Times New Roman" w:hAnsi="Arial" w:cs="Arial"/>
-                <w:highlight w:val="yellow"/>
-                <w:lang w:eastAsia="es-AR"/>
-              </w:rPr>
-              <w:t>El Sistema muestra un mensaje indicando que no se encontraron resultados</w:t>
+                <w:lang w:eastAsia="es-AR"/>
+              </w:rPr>
+              <w:t xml:space="preserve">El Sistema muestra las dependencias </w:t>
+            </w:r>
+            <w:r>
+              <w:rPr>
+                <w:rFonts w:ascii="Arial" w:eastAsia="Times New Roman" w:hAnsi="Arial" w:cs="Arial"/>
+                <w:lang w:eastAsia="es-AR"/>
+              </w:rPr>
+              <w:t>que contienen e</w:t>
+            </w:r>
+            <w:r>
+              <w:rPr>
+                <w:rFonts w:ascii="Arial" w:eastAsia="Times New Roman" w:hAnsi="Arial" w:cs="Arial"/>
+                <w:lang w:eastAsia="es-AR"/>
+              </w:rPr>
+              <w:t>l texto ingresado</w:t>
             </w:r>
           </w:p>
           <w:p>
@@ -1377,33 +1287,230 @@
               <w:spacing w:after="0" w:line="240" w:lineRule="auto"/>
               <w:rPr>
                 <w:rFonts w:ascii="Arial" w:eastAsia="Times New Roman" w:hAnsi="Arial" w:cs="Arial"/>
+                <w:lang w:eastAsia="es-AR"/>
+              </w:rPr>
+            </w:pPr>
+            <w:r>
+              <w:rPr>
+                <w:rFonts w:ascii="Arial" w:eastAsia="Times New Roman" w:hAnsi="Arial" w:cs="Arial"/>
+                <w:color w:val="000000"/>
+                <w:lang w:eastAsia="es-AR"/>
+              </w:rPr>
+              <w:t>Gastos</w:t>
+            </w:r>
+            <w:r>
+              <w:rPr>
+                <w:rFonts w:ascii="Arial" w:eastAsia="Times New Roman" w:hAnsi="Arial" w:cs="Arial"/>
+                <w:lang w:eastAsia="es-AR"/>
+              </w:rPr>
+              <w:t xml:space="preserve"> selecciona una dependencia</w:t>
+            </w:r>
+          </w:p>
+          <w:p>
+            <w:pPr>
+              <w:pStyle w:val="Prrafodelista"/>
+              <w:numPr>
+                <w:ilvl w:val="0"/>
+                <w:numId w:val="6"/>
+              </w:numPr>
+              <w:rPr>
+                <w:rFonts w:ascii="Arial" w:eastAsia="Times New Roman" w:hAnsi="Arial" w:cs="Arial"/>
+                <w:lang w:eastAsia="es-AR"/>
+              </w:rPr>
+            </w:pPr>
+            <w:r>
+              <w:rPr>
+                <w:rFonts w:ascii="Arial" w:eastAsia="Times New Roman" w:hAnsi="Arial" w:cs="Arial"/>
+                <w:lang w:eastAsia="es-AR"/>
+              </w:rPr>
+              <w:t xml:space="preserve">El Sistema muestra las solicitudes de </w:t>
+            </w:r>
+            <w:r>
+              <w:rPr>
+                <w:rFonts w:ascii="Arial" w:eastAsia="Times New Roman" w:hAnsi="Arial" w:cs="Arial"/>
+                <w:lang w:eastAsia="es-AR"/>
+              </w:rPr>
+              <w:t>la</w:t>
+            </w:r>
+            <w:r>
+              <w:rPr>
+                <w:rFonts w:ascii="Arial" w:eastAsia="Times New Roman" w:hAnsi="Arial" w:cs="Arial"/>
+                <w:lang w:eastAsia="es-AR"/>
+              </w:rPr>
+              <w:t xml:space="preserve"> dependencia </w:t>
+            </w:r>
+            <w:r>
+              <w:rPr>
+                <w:rFonts w:ascii="Arial" w:eastAsia="Times New Roman" w:hAnsi="Arial" w:cs="Arial"/>
+                <w:lang w:eastAsia="es-AR"/>
+              </w:rPr>
+              <w:t>seleccionada</w:t>
+            </w:r>
+            <w:r>
+              <w:rPr>
+                <w:rFonts w:ascii="Arial" w:eastAsia="Times New Roman" w:hAnsi="Arial" w:cs="Arial"/>
+                <w:lang w:eastAsia="es-AR"/>
+              </w:rPr>
+              <w:t xml:space="preserve"> con el resumen de información de las mismas (</w:t>
+            </w:r>
+            <w:proofErr w:type="spellStart"/>
+            <w:r>
+              <w:rPr>
+                <w:rFonts w:ascii="Arial" w:eastAsia="Times New Roman" w:hAnsi="Arial" w:cs="Arial"/>
+                <w:lang w:eastAsia="es-AR"/>
+              </w:rPr>
+              <w:t>Nro</w:t>
+            </w:r>
+            <w:proofErr w:type="spellEnd"/>
+            <w:r>
+              <w:rPr>
+                <w:rFonts w:ascii="Arial" w:eastAsia="Times New Roman" w:hAnsi="Arial" w:cs="Arial"/>
+                <w:lang w:eastAsia="es-AR"/>
+              </w:rPr>
+              <w:t xml:space="preserve"> solicitud, dependencia, Fecha de creación, Prioridad, Estado, Usuario Asignado, Agente responsable)</w:t>
+            </w:r>
+          </w:p>
+          <w:p>
+            <w:pPr>
+              <w:pStyle w:val="Prrafodelista"/>
+              <w:numPr>
+                <w:ilvl w:val="0"/>
+                <w:numId w:val="6"/>
+              </w:numPr>
+              <w:spacing w:after="0" w:line="240" w:lineRule="auto"/>
+              <w:rPr>
+                <w:rFonts w:ascii="Arial" w:eastAsia="Times New Roman" w:hAnsi="Arial" w:cs="Arial"/>
+                <w:lang w:eastAsia="es-AR"/>
+              </w:rPr>
+            </w:pPr>
+            <w:r>
+              <w:rPr>
+                <w:rFonts w:ascii="Arial" w:eastAsia="Times New Roman" w:hAnsi="Arial" w:cs="Arial"/>
+                <w:lang w:eastAsia="es-AR"/>
+              </w:rPr>
+              <w:t xml:space="preserve">El curso sigue en el paso </w:t>
+            </w:r>
+            <w:r>
+              <w:rPr>
+                <w:rFonts w:ascii="Arial" w:eastAsia="Times New Roman" w:hAnsi="Arial" w:cs="Arial"/>
+                <w:lang w:eastAsia="es-AR"/>
+              </w:rPr>
+              <w:t>3</w:t>
+            </w:r>
+            <w:r>
+              <w:rPr>
+                <w:rFonts w:ascii="Arial" w:eastAsia="Times New Roman" w:hAnsi="Arial" w:cs="Arial"/>
+                <w:lang w:eastAsia="es-AR"/>
+              </w:rPr>
+              <w:t xml:space="preserve"> del flujo principal</w:t>
+            </w:r>
+          </w:p>
+          <w:p>
+            <w:pPr>
+              <w:spacing w:after="0" w:line="240" w:lineRule="auto"/>
+              <w:rPr>
+                <w:rFonts w:ascii="Arial" w:eastAsia="Times New Roman" w:hAnsi="Arial" w:cs="Arial"/>
+                <w:b/>
                 <w:highlight w:val="yellow"/>
                 <w:lang w:eastAsia="es-AR"/>
               </w:rPr>
             </w:pPr>
-            <w:r>
-              <w:rPr>
-                <w:rFonts w:ascii="Arial" w:eastAsia="Times New Roman" w:hAnsi="Arial" w:cs="Arial"/>
-                <w:highlight w:val="yellow"/>
-                <w:lang w:eastAsia="es-AR"/>
-              </w:rPr>
-              <w:t xml:space="preserve">El curso </w:t>
-            </w:r>
-            <w:r>
-              <w:rPr>
-                <w:rFonts w:ascii="Arial" w:eastAsia="Times New Roman" w:hAnsi="Arial" w:cs="Arial"/>
-                <w:highlight w:val="yellow"/>
-                <w:lang w:eastAsia="es-AR"/>
-              </w:rPr>
-              <w:t>vuelve</w:t>
-            </w:r>
-            <w:r>
-              <w:rPr>
-                <w:rFonts w:ascii="Arial" w:eastAsia="Times New Roman" w:hAnsi="Arial" w:cs="Arial"/>
-                <w:highlight w:val="yellow"/>
-                <w:lang w:eastAsia="es-AR"/>
-              </w:rPr>
-              <w:t xml:space="preserve"> al paso 1 del flujo principal</w:t>
+          </w:p>
+          <w:p>
+            <w:pPr>
+              <w:spacing w:after="0" w:line="240" w:lineRule="auto"/>
+              <w:rPr>
+                <w:rFonts w:ascii="Arial" w:eastAsia="Times New Roman" w:hAnsi="Arial" w:cs="Arial"/>
+                <w:b/>
+                <w:lang w:eastAsia="es-AR"/>
+              </w:rPr>
+            </w:pPr>
+            <w:proofErr w:type="spellStart"/>
+            <w:r>
+              <w:rPr>
+                <w:rFonts w:ascii="Arial" w:eastAsia="Times New Roman" w:hAnsi="Arial" w:cs="Arial"/>
+                <w:b/>
+                <w:lang w:eastAsia="es-AR"/>
+              </w:rPr>
+              <w:t>Alternate</w:t>
+            </w:r>
+            <w:proofErr w:type="spellEnd"/>
+            <w:r>
+              <w:rPr>
+                <w:rFonts w:ascii="Arial" w:eastAsia="Times New Roman" w:hAnsi="Arial" w:cs="Arial"/>
+                <w:b/>
+                <w:lang w:eastAsia="es-AR"/>
+              </w:rPr>
+              <w:t xml:space="preserve"> 1-b</w:t>
+            </w:r>
+            <w:r>
+              <w:rPr>
+                <w:rFonts w:ascii="Arial" w:eastAsia="Times New Roman" w:hAnsi="Arial" w:cs="Arial"/>
+                <w:b/>
+                <w:lang w:eastAsia="es-AR"/>
+              </w:rPr>
+              <w:t xml:space="preserve">. </w:t>
+            </w:r>
+            <w:r>
+              <w:rPr>
+                <w:rFonts w:ascii="Arial" w:eastAsia="Times New Roman" w:hAnsi="Arial" w:cs="Arial"/>
+                <w:b/>
+                <w:lang w:eastAsia="es-AR"/>
+              </w:rPr>
+              <w:t xml:space="preserve">El </w:t>
+            </w:r>
+            <w:proofErr w:type="spellStart"/>
+            <w:r>
+              <w:rPr>
+                <w:rFonts w:ascii="Arial" w:eastAsia="Times New Roman" w:hAnsi="Arial" w:cs="Arial"/>
+                <w:b/>
+                <w:lang w:eastAsia="es-AR"/>
+              </w:rPr>
+              <w:t>cotizador</w:t>
+            </w:r>
+            <w:proofErr w:type="spellEnd"/>
+            <w:r>
+              <w:rPr>
+                <w:rFonts w:ascii="Arial" w:eastAsia="Times New Roman" w:hAnsi="Arial" w:cs="Arial"/>
+                <w:b/>
+                <w:lang w:eastAsia="es-AR"/>
+              </w:rPr>
+              <w:t xml:space="preserve"> ingresa el número de Partida Especial</w:t>
+            </w:r>
+          </w:p>
+          <w:p>
+            <w:pPr>
+              <w:pStyle w:val="Prrafodelista"/>
+              <w:numPr>
+                <w:ilvl w:val="0"/>
+                <w:numId w:val="11"/>
+              </w:numPr>
+              <w:spacing w:after="0" w:line="240" w:lineRule="auto"/>
+              <w:rPr>
+                <w:rFonts w:ascii="Arial" w:eastAsia="Times New Roman" w:hAnsi="Arial" w:cs="Arial"/>
+                <w:lang w:eastAsia="es-AR"/>
+              </w:rPr>
+            </w:pPr>
+            <w:r>
+              <w:rPr>
+                <w:rFonts w:ascii="Arial" w:eastAsia="Times New Roman" w:hAnsi="Arial" w:cs="Arial"/>
+                <w:lang w:eastAsia="es-AR"/>
+              </w:rPr>
+              <w:t xml:space="preserve">El curso sigue en el paso </w:t>
+            </w:r>
+            <w:r>
+              <w:rPr>
+                <w:rFonts w:ascii="Arial" w:eastAsia="Times New Roman" w:hAnsi="Arial" w:cs="Arial"/>
+                <w:lang w:eastAsia="es-AR"/>
+              </w:rPr>
+              <w:t>6</w:t>
+            </w:r>
+            <w:r>
+              <w:rPr>
+                <w:rFonts w:ascii="Arial" w:eastAsia="Times New Roman" w:hAnsi="Arial" w:cs="Arial"/>
+                <w:lang w:eastAsia="es-AR"/>
+              </w:rPr>
+              <w:t xml:space="preserve"> del flujo principal</w:t>
             </w:r>
           </w:p>
           <w:p>
@@ -1424,7 +1531,6 @@
               <w:rPr>
                 <w:rFonts w:ascii="Arial" w:eastAsia="Times New Roman" w:hAnsi="Arial" w:cs="Arial"/>
                 <w:b/>
-                <w:highlight w:val="yellow"/>
                 <w:lang w:eastAsia="es-AR"/>
               </w:rPr>
             </w:pPr>
@@ -1433,7 +1539,6 @@
               <w:rPr>
                 <w:rFonts w:ascii="Arial" w:eastAsia="Times New Roman" w:hAnsi="Arial" w:cs="Arial"/>
                 <w:b/>
-                <w:highlight w:val="yellow"/>
                 <w:lang w:eastAsia="es-AR"/>
               </w:rPr>
               <w:t>Alternate</w:t>
@@ -1443,10 +1548,43 @@
               <w:rPr>
                 <w:rFonts w:ascii="Arial" w:eastAsia="Times New Roman" w:hAnsi="Arial" w:cs="Arial"/>
                 <w:b/>
-                <w:highlight w:val="yellow"/>
-                <w:lang w:eastAsia="es-AR"/>
-              </w:rPr>
-              <w:t xml:space="preserve"> 10-a. No se seleccionaron 3 cotizaciones</w:t>
+                <w:lang w:eastAsia="es-AR"/>
+              </w:rPr>
+              <w:t xml:space="preserve"> 8</w:t>
+            </w:r>
+            <w:r>
+              <w:rPr>
+                <w:rFonts w:ascii="Arial" w:eastAsia="Times New Roman" w:hAnsi="Arial" w:cs="Arial"/>
+                <w:b/>
+                <w:lang w:eastAsia="es-AR"/>
+              </w:rPr>
+              <w:t xml:space="preserve">-a. </w:t>
+            </w:r>
+            <w:r>
+              <w:rPr>
+                <w:rFonts w:ascii="Arial" w:eastAsia="Times New Roman" w:hAnsi="Arial" w:cs="Arial"/>
+                <w:b/>
+                <w:lang w:eastAsia="es-AR"/>
+              </w:rPr>
+              <w:t xml:space="preserve">No se escribió el </w:t>
+            </w:r>
+            <w:proofErr w:type="spellStart"/>
+            <w:r>
+              <w:rPr>
+                <w:rFonts w:ascii="Arial" w:eastAsia="Times New Roman" w:hAnsi="Arial" w:cs="Arial"/>
+                <w:b/>
+                <w:lang w:eastAsia="es-AR"/>
+              </w:rPr>
+              <w:t>Nro</w:t>
+            </w:r>
+            <w:proofErr w:type="spellEnd"/>
+            <w:r>
+              <w:rPr>
+                <w:rFonts w:ascii="Arial" w:eastAsia="Times New Roman" w:hAnsi="Arial" w:cs="Arial"/>
+                <w:b/>
+                <w:lang w:eastAsia="es-AR"/>
+              </w:rPr>
+              <w:t xml:space="preserve"> de Partida según SGA o el Monto otorgado o no se buscó y seleccionó ninguna Partida Especial</w:t>
             </w:r>
           </w:p>
           <w:p>
@@ -1454,22 +1592,64 @@
               <w:pStyle w:val="Prrafodelista"/>
               <w:numPr>
                 <w:ilvl w:val="0"/>
-                <w:numId w:val="7"/>
+                <w:numId w:val="10"/>
               </w:numPr>
               <w:spacing w:after="0" w:line="240" w:lineRule="auto"/>
               <w:rPr>
                 <w:rFonts w:ascii="Arial" w:eastAsia="Times New Roman" w:hAnsi="Arial" w:cs="Arial"/>
-                <w:highlight w:val="yellow"/>
                 <w:lang w:eastAsia="es-AR"/>
               </w:rPr>
             </w:pPr>
             <w:r>
               <w:rPr>
                 <w:rFonts w:ascii="Arial" w:eastAsia="Times New Roman" w:hAnsi="Arial" w:cs="Arial"/>
-                <w:highlight w:val="yellow"/>
-                <w:lang w:eastAsia="es-AR"/>
-              </w:rPr>
-              <w:t>El Sistema muestra un mensaje indicando que se revisen los detalles, las cotizaciones y el monto total</w:t>
+                <w:lang w:eastAsia="es-AR"/>
+              </w:rPr>
+              <w:t xml:space="preserve">El Sistema muestra </w:t>
+            </w:r>
+            <w:r>
+              <w:rPr>
+                <w:rFonts w:ascii="Arial" w:eastAsia="Times New Roman" w:hAnsi="Arial" w:cs="Arial"/>
+                <w:lang w:eastAsia="es-AR"/>
+              </w:rPr>
+              <w:t>el</w:t>
+            </w:r>
+            <w:r>
+              <w:rPr>
+                <w:rFonts w:ascii="Arial" w:eastAsia="Times New Roman" w:hAnsi="Arial" w:cs="Arial"/>
+                <w:lang w:eastAsia="es-AR"/>
+              </w:rPr>
+              <w:t xml:space="preserve"> mensaje</w:t>
+            </w:r>
+            <w:r>
+              <w:rPr>
+                <w:rFonts w:ascii="Arial" w:eastAsia="Times New Roman" w:hAnsi="Arial" w:cs="Arial"/>
+                <w:lang w:eastAsia="es-AR"/>
+              </w:rPr>
+              <w:t xml:space="preserve"> “Por favor seleccione una Partida y complete el </w:t>
+            </w:r>
+            <w:proofErr w:type="spellStart"/>
+            <w:r>
+              <w:rPr>
+                <w:rFonts w:ascii="Arial" w:eastAsia="Times New Roman" w:hAnsi="Arial" w:cs="Arial"/>
+                <w:lang w:eastAsia="es-AR"/>
+              </w:rPr>
+              <w:t>Nro</w:t>
+            </w:r>
+            <w:proofErr w:type="spellEnd"/>
+            <w:r>
+              <w:rPr>
+                <w:rFonts w:ascii="Arial" w:eastAsia="Times New Roman" w:hAnsi="Arial" w:cs="Arial"/>
+                <w:lang w:eastAsia="es-AR"/>
+              </w:rPr>
+              <w:t xml:space="preserve"> de Partida asignada y el monto acreditado”</w:t>
+            </w:r>
+            <w:r>
+              <w:rPr>
+                <w:rFonts w:ascii="Arial" w:eastAsia="Times New Roman" w:hAnsi="Arial" w:cs="Arial"/>
+                <w:lang w:eastAsia="es-AR"/>
+              </w:rPr>
+              <w:t xml:space="preserve"> indicando que se revisen los detalles, las cotizaciones y el monto total</w:t>
             </w:r>
           </w:p>
           <w:p>
@@ -1477,33 +1657,35 @@
               <w:pStyle w:val="Prrafodelista"/>
               <w:numPr>
                 <w:ilvl w:val="0"/>
-                <w:numId w:val="7"/>
+                <w:numId w:val="10"/>
               </w:numPr>
               <w:spacing w:after="0" w:line="240" w:lineRule="auto"/>
               <w:rPr>
                 <w:rFonts w:ascii="Arial" w:eastAsia="Times New Roman" w:hAnsi="Arial" w:cs="Arial"/>
-                <w:highlight w:val="yellow"/>
                 <w:lang w:eastAsia="es-AR"/>
               </w:rPr>
             </w:pPr>
             <w:r>
               <w:rPr>
                 <w:rFonts w:ascii="Arial" w:eastAsia="Times New Roman" w:hAnsi="Arial" w:cs="Arial"/>
-                <w:highlight w:val="yellow"/>
-                <w:lang w:eastAsia="es-AR"/>
-              </w:rPr>
-              <w:t>El curso vuelve al paso 8 del flujo principal</w:t>
-            </w:r>
-          </w:p>
-          <w:p>
-            <w:pPr>
-              <w:spacing w:after="0" w:line="240" w:lineRule="auto"/>
-              <w:rPr>
-                <w:rFonts w:ascii="Arial" w:eastAsia="Times New Roman" w:hAnsi="Arial" w:cs="Arial"/>
-                <w:highlight w:val="yellow"/>
-                <w:lang w:eastAsia="es-AR"/>
-              </w:rPr>
-            </w:pPr>
+                <w:lang w:eastAsia="es-AR"/>
+              </w:rPr>
+              <w:t>El</w:t>
+            </w:r>
+            <w:r>
+              <w:rPr>
+                <w:rFonts w:ascii="Arial" w:eastAsia="Times New Roman" w:hAnsi="Arial" w:cs="Arial"/>
+                <w:lang w:eastAsia="es-AR"/>
+              </w:rPr>
+              <w:t xml:space="preserve"> curso vuelve al paso 1</w:t>
+            </w:r>
+            <w:r>
+              <w:rPr>
+                <w:rFonts w:ascii="Arial" w:eastAsia="Times New Roman" w:hAnsi="Arial" w:cs="Arial"/>
+                <w:lang w:eastAsia="es-AR"/>
+              </w:rPr>
+              <w:t xml:space="preserve"> del flujo principal</w:t>
+            </w:r>
           </w:p>
         </w:tc>
       </w:tr>
@@ -1530,105 +1712,12 @@
               <w:spacing w:after="0" w:line="240" w:lineRule="auto"/>
               <w:rPr>
                 <w:rFonts w:ascii="Arial" w:eastAsia="Times New Roman" w:hAnsi="Arial" w:cs="Arial"/>
+                <w:b/>
+                <w:color w:val="000000"/>
                 <w:highlight w:val="yellow"/>
                 <w:lang w:eastAsia="es-AR"/>
               </w:rPr>
             </w:pPr>
-            <w:proofErr w:type="spellStart"/>
-            <w:r>
-              <w:rPr>
-                <w:rFonts w:ascii="Arial" w:eastAsia="Times New Roman" w:hAnsi="Arial" w:cs="Arial"/>
-                <w:b/>
-                <w:highlight w:val="yellow"/>
-                <w:lang w:eastAsia="es-AR"/>
-              </w:rPr>
-              <w:t>Alternate</w:t>
-            </w:r>
-            <w:proofErr w:type="spellEnd"/>
-            <w:r>
-              <w:rPr>
-                <w:rFonts w:ascii="Arial" w:eastAsia="Times New Roman" w:hAnsi="Arial" w:cs="Arial"/>
-                <w:b/>
-                <w:highlight w:val="yellow"/>
-                <w:lang w:eastAsia="es-AR"/>
-              </w:rPr>
-              <w:t xml:space="preserve"> 10-</w:t>
-            </w:r>
-            <w:r>
-              <w:rPr>
-                <w:highlight w:val="yellow"/>
-              </w:rPr>
-              <w:t xml:space="preserve"> </w:t>
-            </w:r>
-            <w:r>
-              <w:rPr>
-                <w:rFonts w:ascii="Arial" w:eastAsia="Times New Roman" w:hAnsi="Arial" w:cs="Arial"/>
-                <w:b/>
-                <w:highlight w:val="yellow"/>
-                <w:lang w:eastAsia="es-AR"/>
-              </w:rPr>
-              <w:t>b: El Monto Total es menor al cálculo de la cantidad de bienes multiplicado por la cotización de menor valor.</w:t>
-            </w:r>
-          </w:p>
-          <w:p>
-            <w:pPr>
-              <w:pStyle w:val="Prrafodelista"/>
-              <w:numPr>
-                <w:ilvl w:val="0"/>
-                <w:numId w:val="8"/>
-              </w:numPr>
-              <w:spacing w:after="0" w:line="240" w:lineRule="auto"/>
-              <w:rPr>
-                <w:rFonts w:ascii="Arial" w:eastAsia="Times New Roman" w:hAnsi="Arial" w:cs="Arial"/>
-                <w:highlight w:val="yellow"/>
-                <w:lang w:eastAsia="es-AR"/>
-              </w:rPr>
-            </w:pPr>
-            <w:r>
-              <w:rPr>
-                <w:rFonts w:ascii="Arial" w:eastAsia="Times New Roman" w:hAnsi="Arial" w:cs="Arial"/>
-                <w:highlight w:val="yellow"/>
-                <w:lang w:eastAsia="es-AR"/>
-              </w:rPr>
-              <w:t>El Sistema muestra un mensaje indicando que se revisen los detalles, las cotizaciones y el monto total</w:t>
-            </w:r>
-          </w:p>
-          <w:p>
-            <w:pPr>
-              <w:pStyle w:val="Prrafodelista"/>
-              <w:numPr>
-                <w:ilvl w:val="0"/>
-                <w:numId w:val="8"/>
-              </w:numPr>
-              <w:spacing w:after="0" w:line="240" w:lineRule="auto"/>
-              <w:rPr>
-                <w:rFonts w:ascii="Arial" w:eastAsia="Times New Roman" w:hAnsi="Arial" w:cs="Arial"/>
-                <w:highlight w:val="yellow"/>
-                <w:lang w:eastAsia="es-AR"/>
-              </w:rPr>
-            </w:pPr>
-            <w:r>
-              <w:rPr>
-                <w:rFonts w:ascii="Arial" w:eastAsia="Times New Roman" w:hAnsi="Arial" w:cs="Arial"/>
-                <w:highlight w:val="yellow"/>
-                <w:lang w:eastAsia="es-AR"/>
-              </w:rPr>
-              <w:t>El curso vuelve al paso 8 del flujo principal</w:t>
-            </w:r>
-          </w:p>
-          <w:p>
-            <w:pPr>
-              <w:spacing w:after="0" w:line="240" w:lineRule="auto"/>
-              <w:rPr>
-                <w:rFonts w:ascii="Arial" w:eastAsia="Times New Roman" w:hAnsi="Arial" w:cs="Arial"/>
-                <w:b/>
-                <w:color w:val="000000"/>
-                <w:highlight w:val="yellow"/>
-                <w:lang w:eastAsia="es-AR"/>
-              </w:rPr>
-            </w:pPr>
-            <w:bookmarkStart w:id="0" w:name="_GoBack"/>
-            <w:bookmarkEnd w:id="0"/>
           </w:p>
         </w:tc>
       </w:tr>
@@ -1850,6 +1939,92 @@
     </w:lvl>
   </w:abstractNum>
   <w:abstractNum w:abstractNumId="1">
+    <w:nsid w:val="0E767092"/>
+    <w:multiLevelType w:val="hybridMultilevel"/>
+    <w:tmpl w:val="5D504866"/>
+    <w:lvl w:ilvl="0" w:tplc="2C0A000F">
+      <w:start w:val="1"/>
+      <w:numFmt w:val="decimal"/>
+      <w:lvlText w:val="%1."/>
+      <w:lvlJc w:val="left"/>
+      <w:pPr>
+        <w:ind w:left="360" w:hanging="360"/>
+      </w:pPr>
+    </w:lvl>
+    <w:lvl w:ilvl="1" w:tplc="2C0A0019" w:tentative="1">
+      <w:start w:val="1"/>
+      <w:numFmt w:val="lowerLetter"/>
+      <w:lvlText w:val="%2."/>
+      <w:lvlJc w:val="left"/>
+      <w:pPr>
+        <w:ind w:left="1080" w:hanging="360"/>
+      </w:pPr>
+    </w:lvl>
+    <w:lvl w:ilvl="2" w:tplc="2C0A001B" w:tentative="1">
+      <w:start w:val="1"/>
+      <w:numFmt w:val="lowerRoman"/>
+      <w:lvlText w:val="%3."/>
+      <w:lvlJc w:val="right"/>
+      <w:pPr>
+        <w:ind w:left="1800" w:hanging="180"/>
+      </w:pPr>
+    </w:lvl>
+    <w:lvl w:ilvl="3" w:tplc="2C0A000F" w:tentative="1">
+      <w:start w:val="1"/>
+      <w:numFmt w:val="decimal"/>
+      <w:lvlText w:val="%4."/>
+      <w:lvlJc w:val="left"/>
+      <w:pPr>
+        <w:ind w:left="2520" w:hanging="360"/>
+      </w:pPr>
+    </w:lvl>
+    <w:lvl w:ilvl="4" w:tplc="2C0A0019" w:tentative="1">
+      <w:start w:val="1"/>
+      <w:numFmt w:val="lowerLetter"/>
+      <w:lvlText w:val="%5."/>
+      <w:lvlJc w:val="left"/>
+      <w:pPr>
+        <w:ind w:left="3240" w:hanging="360"/>
+      </w:pPr>
+    </w:lvl>
+    <w:lvl w:ilvl="5" w:tplc="2C0A001B" w:tentative="1">
+      <w:start w:val="1"/>
+      <w:numFmt w:val="lowerRoman"/>
+      <w:lvlText w:val="%6."/>
+      <w:lvlJc w:val="right"/>
+      <w:pPr>
+        <w:ind w:left="3960" w:hanging="180"/>
+      </w:pPr>
+    </w:lvl>
+    <w:lvl w:ilvl="6" w:tplc="2C0A000F" w:tentative="1">
+      <w:start w:val="1"/>
+      <w:numFmt w:val="decimal"/>
+      <w:lvlText w:val="%7."/>
+      <w:lvlJc w:val="left"/>
+      <w:pPr>
+        <w:ind w:left="4680" w:hanging="360"/>
+      </w:pPr>
+    </w:lvl>
+    <w:lvl w:ilvl="7" w:tplc="2C0A0019" w:tentative="1">
+      <w:start w:val="1"/>
+      <w:numFmt w:val="lowerLetter"/>
+      <w:lvlText w:val="%8."/>
+      <w:lvlJc w:val="left"/>
+      <w:pPr>
+        <w:ind w:left="5400" w:hanging="360"/>
+      </w:pPr>
+    </w:lvl>
+    <w:lvl w:ilvl="8" w:tplc="2C0A001B" w:tentative="1">
+      <w:start w:val="1"/>
+      <w:numFmt w:val="lowerRoman"/>
+      <w:lvlText w:val="%9."/>
+      <w:lvlJc w:val="right"/>
+      <w:pPr>
+        <w:ind w:left="6120" w:hanging="180"/>
+      </w:pPr>
+    </w:lvl>
+  </w:abstractNum>
+  <w:abstractNum w:abstractNumId="2">
     <w:nsid w:val="127B1F26"/>
     <w:multiLevelType w:val="hybridMultilevel"/>
     <w:tmpl w:val="5D504866"/>
@@ -1935,7 +2110,7 @@
       </w:pPr>
     </w:lvl>
   </w:abstractNum>
-  <w:abstractNum w:abstractNumId="2">
+  <w:abstractNum w:abstractNumId="3">
     <w:nsid w:val="19557B23"/>
     <w:multiLevelType w:val="hybridMultilevel"/>
     <w:tmpl w:val="98D48726"/>
@@ -2025,7 +2200,7 @@
       </w:pPr>
     </w:lvl>
   </w:abstractNum>
-  <w:abstractNum w:abstractNumId="3">
+  <w:abstractNum w:abstractNumId="4">
     <w:nsid w:val="1F1771A6"/>
     <w:multiLevelType w:val="hybridMultilevel"/>
     <w:tmpl w:val="5D504866"/>
@@ -2111,7 +2286,7 @@
       </w:pPr>
     </w:lvl>
   </w:abstractNum>
-  <w:abstractNum w:abstractNumId="4">
+  <w:abstractNum w:abstractNumId="5">
     <w:nsid w:val="261A78A5"/>
     <w:multiLevelType w:val="hybridMultilevel"/>
     <w:tmpl w:val="26D8BA5A"/>
@@ -2197,7 +2372,7 @@
       </w:pPr>
     </w:lvl>
   </w:abstractNum>
-  <w:abstractNum w:abstractNumId="5">
+  <w:abstractNum w:abstractNumId="6">
     <w:nsid w:val="2EBA6395"/>
     <w:multiLevelType w:val="hybridMultilevel"/>
     <w:tmpl w:val="5D504866"/>
@@ -2283,7 +2458,7 @@
       </w:pPr>
     </w:lvl>
   </w:abstractNum>
-  <w:abstractNum w:abstractNumId="6">
+  <w:abstractNum w:abstractNumId="7">
     <w:nsid w:val="53E713CF"/>
     <w:multiLevelType w:val="hybridMultilevel"/>
     <w:tmpl w:val="159E9412"/>
@@ -2372,7 +2547,93 @@
       </w:pPr>
     </w:lvl>
   </w:abstractNum>
-  <w:abstractNum w:abstractNumId="7">
+  <w:abstractNum w:abstractNumId="8">
+    <w:nsid w:val="619301C7"/>
+    <w:multiLevelType w:val="hybridMultilevel"/>
+    <w:tmpl w:val="5D504866"/>
+    <w:lvl w:ilvl="0" w:tplc="2C0A000F">
+      <w:start w:val="1"/>
+      <w:numFmt w:val="decimal"/>
+      <w:lvlText w:val="%1."/>
+      <w:lvlJc w:val="left"/>
+      <w:pPr>
+        <w:ind w:left="360" w:hanging="360"/>
+      </w:pPr>
+    </w:lvl>
+    <w:lvl w:ilvl="1" w:tplc="2C0A0019" w:tentative="1">
+      <w:start w:val="1"/>
+      <w:numFmt w:val="lowerLetter"/>
+      <w:lvlText w:val="%2."/>
+      <w:lvlJc w:val="left"/>
+      <w:pPr>
+        <w:ind w:left="1080" w:hanging="360"/>
+      </w:pPr>
+    </w:lvl>
+    <w:lvl w:ilvl="2" w:tplc="2C0A001B" w:tentative="1">
+      <w:start w:val="1"/>
+      <w:numFmt w:val="lowerRoman"/>
+      <w:lvlText w:val="%3."/>
+      <w:lvlJc w:val="right"/>
+      <w:pPr>
+        <w:ind w:left="1800" w:hanging="180"/>
+      </w:pPr>
+    </w:lvl>
+    <w:lvl w:ilvl="3" w:tplc="2C0A000F" w:tentative="1">
+      <w:start w:val="1"/>
+      <w:numFmt w:val="decimal"/>
+      <w:lvlText w:val="%4."/>
+      <w:lvlJc w:val="left"/>
+      <w:pPr>
+        <w:ind w:left="2520" w:hanging="360"/>
+      </w:pPr>
+    </w:lvl>
+    <w:lvl w:ilvl="4" w:tplc="2C0A0019" w:tentative="1">
+      <w:start w:val="1"/>
+      <w:numFmt w:val="lowerLetter"/>
+      <w:lvlText w:val="%5."/>
+      <w:lvlJc w:val="left"/>
+      <w:pPr>
+        <w:ind w:left="3240" w:hanging="360"/>
+      </w:pPr>
+    </w:lvl>
+    <w:lvl w:ilvl="5" w:tplc="2C0A001B" w:tentative="1">
+      <w:start w:val="1"/>
+      <w:numFmt w:val="lowerRoman"/>
+      <w:lvlText w:val="%6."/>
+      <w:lvlJc w:val="right"/>
+      <w:pPr>
+        <w:ind w:left="3960" w:hanging="180"/>
+      </w:pPr>
+    </w:lvl>
+    <w:lvl w:ilvl="6" w:tplc="2C0A000F" w:tentative="1">
+      <w:start w:val="1"/>
+      <w:numFmt w:val="decimal"/>
+      <w:lvlText w:val="%7."/>
+      <w:lvlJc w:val="left"/>
+      <w:pPr>
+        <w:ind w:left="4680" w:hanging="360"/>
+      </w:pPr>
+    </w:lvl>
+    <w:lvl w:ilvl="7" w:tplc="2C0A0019" w:tentative="1">
+      <w:start w:val="1"/>
+      <w:numFmt w:val="lowerLetter"/>
+      <w:lvlText w:val="%8."/>
+      <w:lvlJc w:val="left"/>
+      <w:pPr>
+        <w:ind w:left="5400" w:hanging="360"/>
+      </w:pPr>
+    </w:lvl>
+    <w:lvl w:ilvl="8" w:tplc="2C0A001B" w:tentative="1">
+      <w:start w:val="1"/>
+      <w:numFmt w:val="lowerRoman"/>
+      <w:lvlText w:val="%9."/>
+      <w:lvlJc w:val="right"/>
+      <w:pPr>
+        <w:ind w:left="6120" w:hanging="180"/>
+      </w:pPr>
+    </w:lvl>
+  </w:abstractNum>
+  <w:abstractNum w:abstractNumId="9">
     <w:nsid w:val="647E1106"/>
     <w:multiLevelType w:val="hybridMultilevel"/>
     <w:tmpl w:val="A03CC020"/>
@@ -2461,7 +2722,7 @@
       </w:pPr>
     </w:lvl>
   </w:abstractNum>
-  <w:abstractNum w:abstractNumId="8">
+  <w:abstractNum w:abstractNumId="10">
     <w:nsid w:val="6DFC27B1"/>
     <w:multiLevelType w:val="hybridMultilevel"/>
     <w:tmpl w:val="5D504866"/>
@@ -2548,31 +2809,37 @@
     </w:lvl>
   </w:abstractNum>
   <w:num w:numId="1">
-    <w:abstractNumId w:val="2"/>
+    <w:abstractNumId w:val="3"/>
   </w:num>
   <w:num w:numId="2">
-    <w:abstractNumId w:val="4"/>
+    <w:abstractNumId w:val="5"/>
   </w:num>
   <w:num w:numId="3">
     <w:abstractNumId w:val="0"/>
   </w:num>
   <w:num w:numId="4">
+    <w:abstractNumId w:val="7"/>
+  </w:num>
+  <w:num w:numId="5">
+    <w:abstractNumId w:val="2"/>
+  </w:num>
+  <w:num w:numId="6">
+    <w:abstractNumId w:val="10"/>
+  </w:num>
+  <w:num w:numId="7">
     <w:abstractNumId w:val="6"/>
   </w:num>
-  <w:num w:numId="5">
+  <w:num w:numId="8">
+    <w:abstractNumId w:val="4"/>
+  </w:num>
+  <w:num w:numId="9">
+    <w:abstractNumId w:val="9"/>
+  </w:num>
+  <w:num w:numId="10">
     <w:abstractNumId w:val="1"/>
   </w:num>
-  <w:num w:numId="6">
+  <w:num w:numId="11">
     <w:abstractNumId w:val="8"/>
-  </w:num>
-  <w:num w:numId="7">
-    <w:abstractNumId w:val="5"/>
-  </w:num>
-  <w:num w:numId="8">
-    <w:abstractNumId w:val="3"/>
-  </w:num>
-  <w:num w:numId="9">
-    <w:abstractNumId w:val="7"/>
   </w:num>
 </w:numbering>
 </file>

</xml_diff>